<commit_message>
Updated resume, beginning of about page
</commit_message>
<xml_diff>
--- a/public/TylerKim2020.docx
+++ b/public/TylerKim2020.docx
@@ -256,16 +256,16 @@
           <w:sz w:val="20"/>
           <w:szCs w:val="32"/>
         </w:rPr>
-        <w:t>Ju</w:t>
-      </w:r>
-      <w:r>
-        <w:rPr>
-          <w:rFonts w:ascii="Times New Roman" w:hAnsi="Times New Roman" w:cs="Times New Roman"/>
-          <w:i/>
-          <w:sz w:val="20"/>
-          <w:szCs w:val="32"/>
-        </w:rPr>
-        <w:t xml:space="preserve">ne </w:t>
+        <w:t>May</w:t>
+      </w:r>
+      <w:r>
+        <w:rPr>
+          <w:rFonts w:ascii="Times New Roman" w:hAnsi="Times New Roman" w:cs="Times New Roman"/>
+          <w:i/>
+          <w:sz w:val="20"/>
+          <w:szCs w:val="32"/>
+        </w:rPr>
+        <w:t xml:space="preserve"> </w:t>
       </w:r>
       <w:r>
         <w:rPr>
@@ -704,7 +704,6 @@
         </w:rPr>
         <w:t xml:space="preserve">           </w:t>
       </w:r>
-      <w:proofErr w:type="gramStart"/>
       <w:r>
         <w:rPr>
           <w:rFonts w:ascii="Times New Roman" w:hAnsi="Times New Roman" w:cs="Times New Roman"/>
@@ -724,7 +723,6 @@
         </w:rPr>
         <w:t>September</w:t>
       </w:r>
-      <w:proofErr w:type="gramEnd"/>
       <w:r>
         <w:rPr>
           <w:rFonts w:ascii="Times New Roman" w:hAnsi="Times New Roman" w:cs="Times New Roman"/>
@@ -914,8 +912,8 @@
             <w:rFonts w:ascii="Times New Roman" w:hAnsi="Times New Roman" w:cs="Times New Roman"/>
             <w:i/>
             <w:iCs/>
-            <w:sz w:val="24"/>
-            <w:szCs w:val="24"/>
+            <w:sz w:val="20"/>
+            <w:szCs w:val="20"/>
           </w:rPr>
           <w:t>https://tylersportfolio.netlify.app/portfolio</w:t>
         </w:r>
@@ -1039,25 +1037,7 @@
           <w:sz w:val="20"/>
           <w:szCs w:val="32"/>
         </w:rPr>
-        <w:t xml:space="preserve">episodic memory training </w:t>
-      </w:r>
-      <w:proofErr w:type="gramStart"/>
-      <w:r>
-        <w:rPr>
-          <w:rFonts w:ascii="Times New Roman" w:hAnsi="Times New Roman" w:cs="Times New Roman"/>
-          <w:sz w:val="20"/>
-          <w:szCs w:val="32"/>
-        </w:rPr>
-        <w:t>in order to</w:t>
-      </w:r>
-      <w:proofErr w:type="gramEnd"/>
-      <w:r>
-        <w:rPr>
-          <w:rFonts w:ascii="Times New Roman" w:hAnsi="Times New Roman" w:cs="Times New Roman"/>
-          <w:sz w:val="20"/>
-          <w:szCs w:val="32"/>
-        </w:rPr>
-        <w:t xml:space="preserve"> </w:t>
+        <w:t xml:space="preserve">episodic memory training in order to </w:t>
       </w:r>
       <w:r>
         <w:rPr>
@@ -1154,7 +1134,6 @@
         <w:tab/>
         <w:t xml:space="preserve">   </w:t>
       </w:r>
-      <w:proofErr w:type="gramStart"/>
       <w:r>
         <w:rPr>
           <w:rFonts w:ascii="Times New Roman" w:hAnsi="Times New Roman" w:cs="Times New Roman"/>
@@ -1171,17 +1150,7 @@
           <w:sz w:val="20"/>
           <w:szCs w:val="32"/>
         </w:rPr>
-        <w:t>December</w:t>
-      </w:r>
-      <w:proofErr w:type="gramEnd"/>
-      <w:r>
-        <w:rPr>
-          <w:rFonts w:ascii="Times New Roman" w:hAnsi="Times New Roman" w:cs="Times New Roman"/>
-          <w:i/>
-          <w:sz w:val="20"/>
-          <w:szCs w:val="32"/>
-        </w:rPr>
-        <w:t xml:space="preserve"> 2019</w:t>
+        <w:t>December 2019</w:t>
       </w:r>
     </w:p>
     <w:p>
@@ -1416,25 +1385,14 @@
           <w:szCs w:val="32"/>
         </w:rPr>
       </w:pPr>
-      <w:proofErr w:type="spellStart"/>
-      <w:r>
-        <w:rPr>
-          <w:rFonts w:ascii="Times New Roman" w:hAnsi="Times New Roman" w:cs="Times New Roman"/>
-          <w:b/>
-          <w:sz w:val="24"/>
-          <w:szCs w:val="32"/>
-        </w:rPr>
-        <w:t>HarvardX</w:t>
-      </w:r>
-      <w:proofErr w:type="spellEnd"/>
-      <w:r>
-        <w:rPr>
-          <w:rFonts w:ascii="Times New Roman" w:hAnsi="Times New Roman" w:cs="Times New Roman"/>
-          <w:b/>
-          <w:sz w:val="24"/>
-          <w:szCs w:val="32"/>
-        </w:rPr>
-        <w:t>: Data Science Professional Certificate |</w:t>
+      <w:r>
+        <w:rPr>
+          <w:rFonts w:ascii="Times New Roman" w:hAnsi="Times New Roman" w:cs="Times New Roman"/>
+          <w:b/>
+          <w:sz w:val="24"/>
+          <w:szCs w:val="32"/>
+        </w:rPr>
+        <w:t>HarvardX: Data Science Professional Certificate |</w:t>
       </w:r>
       <w:r>
         <w:rPr>
@@ -1468,6 +1426,14 @@
         </w:rPr>
         <w:tab/>
         <w:t xml:space="preserve"> </w:t>
+      </w:r>
+      <w:r>
+        <w:rPr>
+          <w:rFonts w:ascii="Times New Roman" w:hAnsi="Times New Roman" w:cs="Times New Roman"/>
+          <w:sz w:val="24"/>
+          <w:szCs w:val="32"/>
+        </w:rPr>
+        <w:t xml:space="preserve">     </w:t>
       </w:r>
       <w:r>
         <w:rPr>
@@ -2038,25 +2004,7 @@
           <w:sz w:val="20"/>
           <w:szCs w:val="32"/>
         </w:rPr>
-        <w:t xml:space="preserve"> food with excellent customer service </w:t>
-      </w:r>
-      <w:proofErr w:type="gramStart"/>
-      <w:r>
-        <w:rPr>
-          <w:rFonts w:ascii="Times New Roman" w:hAnsi="Times New Roman" w:cs="Times New Roman"/>
-          <w:sz w:val="20"/>
-          <w:szCs w:val="32"/>
-        </w:rPr>
-        <w:t>in order to</w:t>
-      </w:r>
-      <w:proofErr w:type="gramEnd"/>
-      <w:r>
-        <w:rPr>
-          <w:rFonts w:ascii="Times New Roman" w:hAnsi="Times New Roman" w:cs="Times New Roman"/>
-          <w:sz w:val="20"/>
-          <w:szCs w:val="32"/>
-        </w:rPr>
-        <w:t xml:space="preserve"> achieve superior customer satisfaction and optimal </w:t>
+        <w:t xml:space="preserve"> food with excellent customer service in order to achieve superior customer satisfaction and optimal </w:t>
       </w:r>
       <w:r>
         <w:rPr>
@@ -3463,6 +3411,21 @@
 </file>
 
 <file path=customXml/item1.xml><?xml version="1.0" encoding="utf-8"?>
+<p:properties xmlns:p="http://schemas.microsoft.com/office/2006/metadata/properties" xmlns:xsi="http://www.w3.org/2001/XMLSchema-instance" xmlns:pc="http://schemas.microsoft.com/office/infopath/2007/PartnerControls">
+  <documentManagement/>
+</p:properties>
+</file>
+
+<file path=customXml/item2.xml><?xml version="1.0" encoding="utf-8"?>
+<?mso-contentType ?>
+<FormTemplates xmlns="http://schemas.microsoft.com/sharepoint/v3/contenttype/forms">
+  <Display>DocumentLibraryForm</Display>
+  <Edit>DocumentLibraryForm</Edit>
+  <New>DocumentLibraryForm</New>
+</FormTemplates>
+</file>
+
+<file path=customXml/item3.xml><?xml version="1.0" encoding="utf-8"?>
 <ct:contentTypeSchema xmlns:ct="http://schemas.microsoft.com/office/2006/metadata/contentType" xmlns:ma="http://schemas.microsoft.com/office/2006/metadata/properties/metaAttributes" ct:_="" ma:_="" ma:contentTypeName="Document" ma:contentTypeID="0x0101005E533674F1AC9F4E9F6D28EDD2DF9463" ma:contentTypeVersion="9" ma:contentTypeDescription="Create a new document." ma:contentTypeScope="" ma:versionID="4c801f083773fd67b2e8287c7361baf7">
   <xsd:schema xmlns:xsd="http://www.w3.org/2001/XMLSchema" xmlns:xs="http://www.w3.org/2001/XMLSchema" xmlns:p="http://schemas.microsoft.com/office/2006/metadata/properties" xmlns:ns3="74144148-02de-4c5b-a471-87334ceb234f" targetNamespace="http://schemas.microsoft.com/office/2006/metadata/properties" ma:root="true" ma:fieldsID="46de47ede1073531a6adffb44a6bd5de" ns3:_="">
     <xsd:import namespace="74144148-02de-4c5b-a471-87334ceb234f"/>
@@ -3640,22 +3603,24 @@
 </ct:contentTypeSchema>
 </file>
 
-<file path=customXml/item2.xml><?xml version="1.0" encoding="utf-8"?>
-<?mso-contentType ?>
-<FormTemplates xmlns="http://schemas.microsoft.com/sharepoint/v3/contenttype/forms">
-  <Display>DocumentLibraryForm</Display>
-  <Edit>DocumentLibraryForm</Edit>
-  <New>DocumentLibraryForm</New>
-</FormTemplates>
+<file path=customXml/itemProps1.xml><?xml version="1.0" encoding="utf-8"?>
+<ds:datastoreItem xmlns:ds="http://schemas.openxmlformats.org/officeDocument/2006/customXml" ds:itemID="{F7636A77-8CE3-4551-A5ED-A3311BBC2E10}">
+  <ds:schemaRefs>
+    <ds:schemaRef ds:uri="http://schemas.microsoft.com/office/2006/metadata/properties"/>
+    <ds:schemaRef ds:uri="http://schemas.microsoft.com/office/infopath/2007/PartnerControls"/>
+  </ds:schemaRefs>
+</ds:datastoreItem>
 </file>
 
-<file path=customXml/item3.xml><?xml version="1.0" encoding="utf-8"?>
-<p:properties xmlns:p="http://schemas.microsoft.com/office/2006/metadata/properties" xmlns:xsi="http://www.w3.org/2001/XMLSchema-instance" xmlns:pc="http://schemas.microsoft.com/office/infopath/2007/PartnerControls">
-  <documentManagement/>
-</p:properties>
+<file path=customXml/itemProps2.xml><?xml version="1.0" encoding="utf-8"?>
+<ds:datastoreItem xmlns:ds="http://schemas.openxmlformats.org/officeDocument/2006/customXml" ds:itemID="{60ABBA67-23DF-4543-81E4-A67D6D6C3F2D}">
+  <ds:schemaRefs>
+    <ds:schemaRef ds:uri="http://schemas.microsoft.com/sharepoint/v3/contenttype/forms"/>
+  </ds:schemaRefs>
+</ds:datastoreItem>
 </file>
 
-<file path=customXml/itemProps1.xml><?xml version="1.0" encoding="utf-8"?>
+<file path=customXml/itemProps3.xml><?xml version="1.0" encoding="utf-8"?>
 <ds:datastoreItem xmlns:ds="http://schemas.openxmlformats.org/officeDocument/2006/customXml" ds:itemID="{9A6F284A-9CF5-47E4-AFBA-7F2FFAE7F767}">
   <ds:schemaRefs>
     <ds:schemaRef ds:uri="http://schemas.microsoft.com/office/2006/metadata/contentType"/>
@@ -3671,21 +3636,4 @@
     <ds:schemaRef ds:uri="http://schemas.microsoft.com/internal/obd"/>
   </ds:schemaRefs>
 </ds:datastoreItem>
-</file>
-
-<file path=customXml/itemProps2.xml><?xml version="1.0" encoding="utf-8"?>
-<ds:datastoreItem xmlns:ds="http://schemas.openxmlformats.org/officeDocument/2006/customXml" ds:itemID="{60ABBA67-23DF-4543-81E4-A67D6D6C3F2D}">
-  <ds:schemaRefs>
-    <ds:schemaRef ds:uri="http://schemas.microsoft.com/sharepoint/v3/contenttype/forms"/>
-  </ds:schemaRefs>
-</ds:datastoreItem>
-</file>
-
-<file path=customXml/itemProps3.xml><?xml version="1.0" encoding="utf-8"?>
-<ds:datastoreItem xmlns:ds="http://schemas.openxmlformats.org/officeDocument/2006/customXml" ds:itemID="{F7636A77-8CE3-4551-A5ED-A3311BBC2E10}">
-  <ds:schemaRefs>
-    <ds:schemaRef ds:uri="http://schemas.microsoft.com/office/2006/metadata/properties"/>
-    <ds:schemaRef ds:uri="http://schemas.microsoft.com/office/infopath/2007/PartnerControls"/>
-  </ds:schemaRefs>
-</ds:datastoreItem>
 </file>
</xml_diff>